<commit_message>
refs #408 Erfahrungsbericht geschrieben
</commit_message>
<xml_diff>
--- a/doc/08_Berichte/Erfahrungsberichte.docx
+++ b/doc/08_Berichte/Erfahrungsberichte.docx
@@ -72,21 +72,7 @@
                   <w:rPr>
                     <w:color w:val="4F81BD" w:themeColor="accent1"/>
                   </w:rPr>
-                  <w:t xml:space="preserve"> Delia, </w:t>
-                </w:r>
-                <w:proofErr w:type="spellStart"/>
-                <w:r>
-                  <w:rPr>
-                    <w:color w:val="4F81BD" w:themeColor="accent1"/>
-                  </w:rPr>
-                  <w:t>Waltenspül</w:t>
-                </w:r>
-                <w:proofErr w:type="spellEnd"/>
-                <w:r>
-                  <w:rPr>
-                    <w:color w:val="4F81BD" w:themeColor="accent1"/>
-                  </w:rPr>
-                  <w:t xml:space="preserve"> Remo</w:t>
+                  <w:t xml:space="preserve"> Delia, Waltenspül Remo</w:t>
                 </w:r>
               </w:p>
               <w:p>
@@ -119,7 +105,7 @@
                     <w:noProof/>
                     <w:color w:val="4F81BD" w:themeColor="accent1"/>
                   </w:rPr>
-                  <w:t>25. Mai 2011</w:t>
+                  <w:t>26. Mai 2011</w:t>
                 </w:r>
                 <w:r>
                   <w:rPr>
@@ -555,15 +541,7 @@
             <w:rPr>
               <w:lang w:val="de-DE"/>
             </w:rPr>
-            <w:t>Inhaltsverzeic</w:t>
-          </w:r>
-          <w:bookmarkStart w:id="3" w:name="_GoBack"/>
-          <w:bookmarkEnd w:id="3"/>
-          <w:r>
-            <w:rPr>
-              <w:lang w:val="de-DE"/>
-            </w:rPr>
-            <w:t>hnis</w:t>
+            <w:t>Inhaltsverzeichnis</w:t>
           </w:r>
           <w:bookmarkEnd w:id="2"/>
         </w:p>
@@ -3525,26 +3503,26 @@
       <w:pPr>
         <w:pStyle w:val="berschrift1"/>
       </w:pPr>
-      <w:bookmarkStart w:id="4" w:name="_Toc293502628"/>
-      <w:bookmarkStart w:id="5" w:name="_Toc294082598"/>
+      <w:bookmarkStart w:id="3" w:name="_Toc293502628"/>
+      <w:bookmarkStart w:id="4" w:name="_Toc294082598"/>
       <w:r>
         <w:t>Einführung</w:t>
       </w:r>
+      <w:bookmarkEnd w:id="3"/>
       <w:bookmarkEnd w:id="4"/>
-      <w:bookmarkEnd w:id="5"/>
     </w:p>
     <w:p>
       <w:pPr>
         <w:pStyle w:val="berschrift2"/>
         <w:ind w:left="576" w:hanging="576"/>
       </w:pPr>
-      <w:bookmarkStart w:id="6" w:name="_Toc293502629"/>
-      <w:bookmarkStart w:id="7" w:name="_Toc294082599"/>
+      <w:bookmarkStart w:id="5" w:name="_Toc293502629"/>
+      <w:bookmarkStart w:id="6" w:name="_Toc294082599"/>
       <w:r>
         <w:t>Zweck</w:t>
       </w:r>
+      <w:bookmarkEnd w:id="5"/>
       <w:bookmarkEnd w:id="6"/>
-      <w:bookmarkEnd w:id="7"/>
     </w:p>
     <w:p>
       <w:r>
@@ -3556,13 +3534,13 @@
         <w:pStyle w:val="berschrift2"/>
         <w:ind w:left="576" w:hanging="576"/>
       </w:pPr>
-      <w:bookmarkStart w:id="8" w:name="_Toc293502630"/>
-      <w:bookmarkStart w:id="9" w:name="_Toc294082600"/>
+      <w:bookmarkStart w:id="7" w:name="_Toc293502630"/>
+      <w:bookmarkStart w:id="8" w:name="_Toc294082600"/>
       <w:r>
         <w:t>Gültigkeitsbereich</w:t>
       </w:r>
+      <w:bookmarkEnd w:id="7"/>
       <w:bookmarkEnd w:id="8"/>
-      <w:bookmarkEnd w:id="9"/>
     </w:p>
     <w:p>
       <w:r>
@@ -3574,13 +3552,13 @@
         <w:pStyle w:val="berschrift2"/>
         <w:ind w:left="576" w:hanging="576"/>
       </w:pPr>
-      <w:bookmarkStart w:id="10" w:name="_Toc293502631"/>
-      <w:bookmarkStart w:id="11" w:name="_Toc294082601"/>
+      <w:bookmarkStart w:id="9" w:name="_Toc293502631"/>
+      <w:bookmarkStart w:id="10" w:name="_Toc294082601"/>
       <w:r>
         <w:t>Definitionen und Abkürzungen</w:t>
       </w:r>
+      <w:bookmarkEnd w:id="9"/>
       <w:bookmarkEnd w:id="10"/>
-      <w:bookmarkEnd w:id="11"/>
     </w:p>
     <w:p>
       <w:r>
@@ -3600,17 +3578,17 @@
         <w:pStyle w:val="berschrift2"/>
         <w:ind w:left="576" w:hanging="576"/>
       </w:pPr>
-      <w:bookmarkStart w:id="12" w:name="_Ref293093350"/>
-      <w:bookmarkStart w:id="13" w:name="_Ref293093357"/>
-      <w:bookmarkStart w:id="14" w:name="_Toc293502632"/>
-      <w:bookmarkStart w:id="15" w:name="_Toc294082602"/>
+      <w:bookmarkStart w:id="11" w:name="_Ref293093350"/>
+      <w:bookmarkStart w:id="12" w:name="_Ref293093357"/>
+      <w:bookmarkStart w:id="13" w:name="_Toc293502632"/>
+      <w:bookmarkStart w:id="14" w:name="_Toc294082602"/>
       <w:r>
         <w:t>Referenzen</w:t>
       </w:r>
+      <w:bookmarkEnd w:id="11"/>
       <w:bookmarkEnd w:id="12"/>
       <w:bookmarkEnd w:id="13"/>
       <w:bookmarkEnd w:id="14"/>
-      <w:bookmarkEnd w:id="15"/>
     </w:p>
     <w:p>
       <w:pPr>
@@ -3708,13 +3686,29 @@
       <w:pPr>
         <w:pStyle w:val="berschrift1"/>
       </w:pPr>
-      <w:bookmarkStart w:id="16" w:name="_Toc294082603"/>
+      <w:bookmarkStart w:id="15" w:name="_Toc294082603"/>
       <w:r>
         <w:lastRenderedPageBreak/>
         <w:t xml:space="preserve">Erfahrungsbericht </w:t>
       </w:r>
       <w:r>
         <w:t>Lukas Elmer</w:t>
+      </w:r>
+      <w:bookmarkEnd w:id="15"/>
+    </w:p>
+    <w:p>
+      <w:pPr>
+        <w:pStyle w:val="berschrift2"/>
+      </w:pPr>
+      <w:bookmarkStart w:id="16" w:name="_Toc294082604"/>
+      <w:r>
+        <w:t>Positiv</w:t>
+      </w:r>
+      <w:r>
+        <w:t>e Punkte</w:t>
+      </w:r>
+      <w:r>
+        <w:t>/Erkenntnisse</w:t>
       </w:r>
       <w:bookmarkEnd w:id="16"/>
     </w:p>
@@ -3722,53 +3716,37 @@
       <w:pPr>
         <w:pStyle w:val="berschrift2"/>
       </w:pPr>
-      <w:bookmarkStart w:id="17" w:name="_Toc294082604"/>
-      <w:r>
-        <w:t>Positiv</w:t>
+      <w:bookmarkStart w:id="17" w:name="_Toc294082605"/>
+      <w:r>
+        <w:t>Negativ</w:t>
       </w:r>
       <w:r>
         <w:t>e Punkte</w:t>
       </w:r>
-      <w:r>
-        <w:t>/Erkenntnisse</w:t>
-      </w:r>
       <w:bookmarkEnd w:id="17"/>
+      <w:r>
+        <w:t xml:space="preserve"> </w:t>
+      </w:r>
     </w:p>
     <w:p>
       <w:pPr>
         <w:pStyle w:val="berschrift2"/>
       </w:pPr>
-      <w:bookmarkStart w:id="18" w:name="_Toc294082605"/>
-      <w:r>
-        <w:t>Negativ</w:t>
-      </w:r>
-      <w:r>
-        <w:t>e Punkte</w:t>
+      <w:bookmarkStart w:id="18" w:name="_Toc294082606"/>
+      <w:r>
+        <w:t>Aufgetretene Probleme</w:t>
       </w:r>
       <w:bookmarkEnd w:id="18"/>
-      <w:r>
-        <w:t xml:space="preserve"> </w:t>
-      </w:r>
     </w:p>
     <w:p>
       <w:pPr>
         <w:pStyle w:val="berschrift2"/>
       </w:pPr>
-      <w:bookmarkStart w:id="19" w:name="_Toc294082606"/>
-      <w:r>
-        <w:t>Aufgetretene Probleme</w:t>
+      <w:bookmarkStart w:id="19" w:name="_Toc294082607"/>
+      <w:r>
+        <w:t>Fazit</w:t>
       </w:r>
       <w:bookmarkEnd w:id="19"/>
-    </w:p>
-    <w:p>
-      <w:pPr>
-        <w:pStyle w:val="berschrift2"/>
-      </w:pPr>
-      <w:bookmarkStart w:id="20" w:name="_Toc294082607"/>
-      <w:r>
-        <w:t>Fazit</w:t>
-      </w:r>
-      <w:bookmarkEnd w:id="20"/>
     </w:p>
     <w:p>
       <w:pPr>
@@ -3789,89 +3767,89 @@
       <w:pPr>
         <w:pStyle w:val="berschrift1"/>
       </w:pPr>
-      <w:bookmarkStart w:id="21" w:name="_Toc294082608"/>
+      <w:bookmarkStart w:id="20" w:name="_Toc294082608"/>
       <w:r>
         <w:lastRenderedPageBreak/>
         <w:t xml:space="preserve">Erfahrungsbericht </w:t>
       </w:r>
       <w:r>
         <w:t>Christina Heidt</w:t>
+      </w:r>
+      <w:bookmarkEnd w:id="20"/>
+    </w:p>
+    <w:p>
+      <w:pPr>
+        <w:pStyle w:val="berschrift2"/>
+      </w:pPr>
+      <w:bookmarkStart w:id="21" w:name="_Toc294082609"/>
+      <w:r>
+        <w:t>Positive Punkte/Erkenntnisse</w:t>
       </w:r>
       <w:bookmarkEnd w:id="21"/>
     </w:p>
     <w:p>
-      <w:pPr>
-        <w:pStyle w:val="berschrift2"/>
-      </w:pPr>
-      <w:bookmarkStart w:id="22" w:name="_Toc294082609"/>
-      <w:r>
-        <w:t>Positive Punkte/Erkenntnisse</w:t>
-      </w:r>
-      <w:bookmarkEnd w:id="22"/>
+      <w:r>
+        <w:t>Durch das Projekt war es mir möglich erstmals praktische Erfahrungen zu sammeln. Zwar verfüge ich schon über Berufserfahrung, da ich aber eine Erstausbildung als Hochbauzeichnerin tätigte, jedoch nicht im Informationstechnologie Bereich.</w:t>
+      </w:r>
+      <w:r>
+        <w:br/>
+        <w:t>Unser Team war meist sehr harmonisch und es war immer eine gute und ausgelassene Stimmung. Des Weiteren verbesserte sich die Kommunikation und Stimmung mit kleinen Belohnungen nach erledigten Arbeiten. Dies beinhaltete beispielsweise ein gemeinsame Abendessen, Kaffeepausen oder Eisverköstigungen. Dadurch wurde ebenfalls der Teamzusammenhalt wesentlich verbessert.</w:t>
+      </w:r>
+      <w:r>
+        <w:br/>
+        <w:t>Alle Teammitglieder waren immer sehr motiviert und engagiert.</w:t>
+      </w:r>
     </w:p>
     <w:p>
-      <w:r>
-        <w:t>Durch das Projekt war es mir möglich erstmals praktische Erfahrungen zu sammeln. Zwar verfüge ich schon über Berufserfahrung, da ich aber eine Erstausbildung als Hochbauzeichnerin tätigte, jedoch nicht im Informationstechnologie Bereich.</w:t>
-      </w:r>
-      <w:r>
-        <w:br/>
-        <w:t>Unser Team war meist sehr harmonisch und es war immer eine gute und ausgelassene Stimmung. Des Weiteren verbesserte sich die Kommunikation und Stimmung mit kleinen Belohnungen nach erledigten Arbeiten. Dies beinhaltete beispielsweise ein gemeinsame Abendessen, Kaffeepausen oder Eisverköstigungen. Dadurch wurde ebenfalls der Teamzusammenhalt wesentlich verbessert.</w:t>
-      </w:r>
-      <w:r>
-        <w:br/>
-        <w:t>Alle Teammitglieder waren immer sehr motiviert und engagiert.</w:t>
+      <w:pPr>
+        <w:pStyle w:val="berschrift2"/>
+      </w:pPr>
+      <w:bookmarkStart w:id="22" w:name="_Toc294082610"/>
+      <w:r>
+        <w:t>Negative Punkte</w:t>
+      </w:r>
+      <w:bookmarkEnd w:id="22"/>
+      <w:r>
+        <w:t xml:space="preserve"> </w:t>
       </w:r>
     </w:p>
     <w:p>
-      <w:pPr>
-        <w:pStyle w:val="berschrift2"/>
-      </w:pPr>
-      <w:bookmarkStart w:id="23" w:name="_Toc294082610"/>
-      <w:r>
-        <w:t>Negative Punkte</w:t>
-      </w:r>
-      <w:bookmarkEnd w:id="23"/>
-      <w:r>
-        <w:t xml:space="preserve"> </w:t>
+      <w:r>
+        <w:t>Oftmals wurde lange über kleine Entscheidungen diskutiert. Zeitweise waren diese Punkte auch noch nicht von Belang. Dadurch wurde viel Zeit für Sitzungen und Besprechungen verbraucht. Teilweise hatten wird die einzelnen Arbeiten falsch geplant, da gewisse Arbeiten wesentlich mehr Zeit in Anspruch nahmen, als erwartet. Dadurch entstand ein grosser Zeitdruck und andere Studienfächer wurden daher vernachlässigt.</w:t>
       </w:r>
     </w:p>
     <w:p>
-      <w:r>
-        <w:t>Oftmals wurde lange über kleine Entscheidungen diskutiert. Zeitweise waren diese Punkte auch noch nicht von Belang. Dadurch wurde viel Zeit für Sitzungen und Besprechungen verbraucht. Teilweise hatten wird die einzelnen Arbeiten falsch geplant, da gewisse Arbeiten wesentlich mehr Zeit in Anspruch nahmen, als erwartet. Dadurch entstand ein grosser Zeitdruck und andere Studienfächer wurden daher vernachlässigt.</w:t>
-      </w:r>
+      <w:pPr>
+        <w:pStyle w:val="berschrift2"/>
+      </w:pPr>
+      <w:bookmarkStart w:id="23" w:name="_Toc294082611"/>
+      <w:r>
+        <w:t>Aufgetretene Probleme</w:t>
+      </w:r>
+      <w:bookmarkEnd w:id="23"/>
     </w:p>
     <w:p>
-      <w:pPr>
-        <w:pStyle w:val="berschrift2"/>
-      </w:pPr>
-      <w:bookmarkStart w:id="24" w:name="_Toc294082611"/>
-      <w:r>
-        <w:t>Aufgetretene Probleme</w:t>
-      </w:r>
-      <w:bookmarkEnd w:id="24"/>
+      <w:r>
+        <w:t xml:space="preserve">Anfangs wurde vergessen ein Update durchzuführen bevor die Daten weiter bearbeitet wurden. Dadurch entstanden Datei-Konflikte. Diese können aber  bei Quelltextdateien einfach gelöst werden. Microsoft Word verfügt über ein </w:t>
+      </w:r>
+      <w:proofErr w:type="spellStart"/>
+      <w:r>
+        <w:t>Merging</w:t>
+      </w:r>
+      <w:proofErr w:type="spellEnd"/>
+      <w:r>
+        <w:t>-Tool welches jedoch nicht einwandfrei funktioniert. Dadurch wurden Textabschnitte nicht wie gewünscht gelöscht sondern blieben weiterhin vorhanden, Titel kamen doppelt vor oder Texte und Bilder wurden verschoben. Zudem kam es vor, dass bei der Erstellung eines PDFs anstatt einem Verweis der ganze Text der verwiesenen Stelle dorthin kopiert wurde. Dies führte dann bei der Besprechung ebendieser Dokumente zu unangenehmen Überraschungen.</w:t>
+      </w:r>
     </w:p>
     <w:p>
-      <w:r>
-        <w:t xml:space="preserve">Anfangs wurde vergessen ein Update durchzuführen bevor die Daten weiter bearbeitet wurden. Dadurch entstanden Datei-Konflikte. Diese können aber  bei Quelltextdateien einfach gelöst werden. Microsoft Word verfügt über ein </w:t>
-      </w:r>
-      <w:proofErr w:type="spellStart"/>
-      <w:r>
-        <w:t>Merging</w:t>
-      </w:r>
-      <w:proofErr w:type="spellEnd"/>
-      <w:r>
-        <w:t>-Tool welches jedoch nicht einwandfrei funktioniert. Dadurch wurden Textabschnitte nicht wie gewünscht gelöscht sondern blieben weiterhin vorhanden, Titel kamen doppelt vor oder Texte und Bilder wurden verschoben. Zudem kam es vor, dass bei der Erstellung eines PDFs anstatt einem Verweis der ganze Text der verwiesenen Stelle dorthin kopiert wurde. Dies führte dann bei der Besprechung ebendieser Dokumente zu unangenehmen Überraschungen.</w:t>
-      </w:r>
-    </w:p>
-    <w:p>
       <w:pPr>
         <w:pStyle w:val="berschrift2"/>
       </w:pPr>
-      <w:bookmarkStart w:id="25" w:name="_Toc294082612"/>
+      <w:bookmarkStart w:id="24" w:name="_Toc294082612"/>
       <w:r>
         <w:t>Fazit</w:t>
       </w:r>
-      <w:bookmarkEnd w:id="25"/>
+      <w:bookmarkEnd w:id="24"/>
     </w:p>
     <w:p>
       <w:pPr>
@@ -3899,7 +3877,7 @@
       <w:pPr>
         <w:pStyle w:val="berschrift1"/>
       </w:pPr>
-      <w:bookmarkStart w:id="26" w:name="_Toc294082613"/>
+      <w:bookmarkStart w:id="25" w:name="_Toc294082613"/>
       <w:r>
         <w:lastRenderedPageBreak/>
         <w:t xml:space="preserve">Erfahrungsbericht </w:t>
@@ -3911,7 +3889,7 @@
       <w:r>
         <w:t>Treichler</w:t>
       </w:r>
-      <w:bookmarkEnd w:id="26"/>
+      <w:bookmarkEnd w:id="25"/>
       <w:proofErr w:type="spellEnd"/>
     </w:p>
     <w:p>
@@ -3948,11 +3926,11 @@
       <w:pPr>
         <w:pStyle w:val="berschrift2"/>
       </w:pPr>
-      <w:bookmarkStart w:id="27" w:name="_Toc294082614"/>
+      <w:bookmarkStart w:id="26" w:name="_Toc294082614"/>
       <w:r>
         <w:t>Positive Punkte/Erkenntnisse</w:t>
       </w:r>
-      <w:bookmarkEnd w:id="27"/>
+      <w:bookmarkEnd w:id="26"/>
     </w:p>
     <w:p>
       <w:pPr>
@@ -4000,11 +3978,11 @@
       <w:pPr>
         <w:pStyle w:val="berschrift2"/>
       </w:pPr>
-      <w:bookmarkStart w:id="28" w:name="_Toc294082615"/>
+      <w:bookmarkStart w:id="27" w:name="_Toc294082615"/>
       <w:r>
         <w:t>Negative Punkte</w:t>
       </w:r>
-      <w:bookmarkEnd w:id="28"/>
+      <w:bookmarkEnd w:id="27"/>
       <w:r>
         <w:t xml:space="preserve"> </w:t>
       </w:r>
@@ -4058,11 +4036,11 @@
       <w:pPr>
         <w:pStyle w:val="berschrift2"/>
       </w:pPr>
-      <w:bookmarkStart w:id="29" w:name="_Toc294082616"/>
+      <w:bookmarkStart w:id="28" w:name="_Toc294082616"/>
       <w:r>
         <w:t>Aufgetretene Probleme</w:t>
       </w:r>
-      <w:bookmarkEnd w:id="29"/>
+      <w:bookmarkEnd w:id="28"/>
     </w:p>
     <w:p>
       <w:pPr>
@@ -4107,11 +4085,11 @@
       <w:pPr>
         <w:pStyle w:val="berschrift2"/>
       </w:pPr>
-      <w:bookmarkStart w:id="30" w:name="_Toc294082617"/>
+      <w:bookmarkStart w:id="29" w:name="_Toc294082617"/>
       <w:r>
         <w:t>Fazit</w:t>
       </w:r>
-      <w:bookmarkEnd w:id="30"/>
+      <w:bookmarkEnd w:id="29"/>
     </w:p>
     <w:p>
       <w:r>
@@ -4152,13 +4130,23 @@
       <w:pPr>
         <w:pStyle w:val="berschrift1"/>
       </w:pPr>
-      <w:bookmarkStart w:id="31" w:name="_Toc294082618"/>
+      <w:bookmarkStart w:id="30" w:name="_Toc294082618"/>
       <w:r>
         <w:lastRenderedPageBreak/>
         <w:t xml:space="preserve">Erfahrungsbericht </w:t>
       </w:r>
       <w:r>
         <w:t>Diego Steiner</w:t>
+      </w:r>
+      <w:bookmarkEnd w:id="30"/>
+    </w:p>
+    <w:p>
+      <w:pPr>
+        <w:pStyle w:val="berschrift2"/>
+      </w:pPr>
+      <w:bookmarkStart w:id="31" w:name="_Toc294082619"/>
+      <w:r>
+        <w:t>Positive Punkte/Erkenntnisse</w:t>
       </w:r>
       <w:bookmarkEnd w:id="31"/>
     </w:p>
@@ -4166,44 +4154,34 @@
       <w:pPr>
         <w:pStyle w:val="berschrift2"/>
       </w:pPr>
-      <w:bookmarkStart w:id="32" w:name="_Toc294082619"/>
-      <w:r>
-        <w:t>Positive Punkte/Erkenntnisse</w:t>
+      <w:bookmarkStart w:id="32" w:name="_Toc294082620"/>
+      <w:r>
+        <w:t>Negative Punkte</w:t>
       </w:r>
       <w:bookmarkEnd w:id="32"/>
+      <w:r>
+        <w:t xml:space="preserve"> </w:t>
+      </w:r>
     </w:p>
     <w:p>
       <w:pPr>
         <w:pStyle w:val="berschrift2"/>
       </w:pPr>
-      <w:bookmarkStart w:id="33" w:name="_Toc294082620"/>
-      <w:r>
-        <w:t>Negative Punkte</w:t>
+      <w:bookmarkStart w:id="33" w:name="_Toc294082621"/>
+      <w:r>
+        <w:t>Aufgetretene Probleme</w:t>
       </w:r>
       <w:bookmarkEnd w:id="33"/>
-      <w:r>
-        <w:t xml:space="preserve"> </w:t>
-      </w:r>
     </w:p>
     <w:p>
       <w:pPr>
         <w:pStyle w:val="berschrift2"/>
       </w:pPr>
-      <w:bookmarkStart w:id="34" w:name="_Toc294082621"/>
-      <w:r>
-        <w:t>Aufgetretene Probleme</w:t>
+      <w:bookmarkStart w:id="34" w:name="_Toc294082622"/>
+      <w:r>
+        <w:t>Fazit</w:t>
       </w:r>
       <w:bookmarkEnd w:id="34"/>
-    </w:p>
-    <w:p>
-      <w:pPr>
-        <w:pStyle w:val="berschrift2"/>
-      </w:pPr>
-      <w:bookmarkStart w:id="35" w:name="_Toc294082622"/>
-      <w:r>
-        <w:t>Fazit</w:t>
-      </w:r>
-      <w:bookmarkEnd w:id="35"/>
     </w:p>
     <w:p>
       <w:pPr>
@@ -4224,59 +4202,257 @@
       <w:pPr>
         <w:pStyle w:val="berschrift1"/>
       </w:pPr>
-      <w:bookmarkStart w:id="36" w:name="_Toc294082623"/>
+      <w:bookmarkStart w:id="35" w:name="_Toc294082623"/>
       <w:r>
         <w:lastRenderedPageBreak/>
-        <w:t xml:space="preserve">Erfahrungsbericht  Remo </w:t>
+        <w:t>Erfahrungsbericht  Remo Waltenspül</w:t>
+      </w:r>
+      <w:bookmarkEnd w:id="35"/>
+    </w:p>
+    <w:p>
+      <w:r>
+        <w:t xml:space="preserve">Streng nach dem Motto „aller Anfang ist schwer“ verlief der Einstieg ins SE2-Projekt ein bisschen harzig. Jedoch waren die ersten Hürden mit der Themenauswahl, sowie der Beschreibung der konkreten Ziele schnell überwunden. Nach der Festlegung der ersten Grundstrukturen war es sichtlich einfacher sich das Endprodukt vorzustellen, was natürlich direkten Einfluss auf die Motivation hatte. Durch die fünf vorgegebenen Meilensteine war eine Rahmenstruktur für die Einteilung der Projektphasen bzw. Iterationen bereits vorgegeben. Dies hat Vor-, wie auch Nachteile, zum einen konnte man nicht so grobe Fehler beim Zeitmanagement machen. Anderseits hatte man ständig den Druck im Nacken, weil bereits wieder der nächste Meilenstein  und somit das nächste Review wartete. </w:t>
+      </w:r>
+    </w:p>
+    <w:p>
+      <w:r>
+        <w:t>Grundsätzlich kann man von einem Zyklus sprechen, welcher sich nach jedem Meilenstein wiederholt hat. Aufgrund der vielen Zeit, die in das Projekt kurzfristig für ein Review investiert wurde, dachte man anschliessend nach der Besprechung, es ist genügend Zeit für eine „Verschnaufpause“.  Dies wiederum führte unweigerlich in eine hastige Zeit in den Tagen vor dem nächsten Review.</w:t>
+      </w:r>
+    </w:p>
+    <w:p>
+      <w:r>
+        <w:t>Es war jedoch eine schöne Erfahrung zu sehen, wie unter steigendem Zeitdruck die verschiedenen Arbeiten Hand in Hand von den Projektmitgliedern erledigt wurden.</w:t>
+      </w:r>
+    </w:p>
+    <w:p>
+      <w:pPr>
+        <w:pStyle w:val="berschrift2"/>
+      </w:pPr>
+      <w:bookmarkStart w:id="36" w:name="_Toc293929883"/>
+      <w:r>
+        <w:t>Positive Punkte/Erkenntnisse</w:t>
+      </w:r>
+      <w:bookmarkEnd w:id="36"/>
+    </w:p>
+    <w:p>
+      <w:pPr>
+        <w:pStyle w:val="Listenabsatz"/>
+        <w:numPr>
+          <w:ilvl w:val="0"/>
+          <w:numId w:val="7"/>
+        </w:numPr>
+      </w:pPr>
+      <w:r>
+        <w:t>Gute Zusammenarbeit im Team</w:t>
+      </w:r>
+    </w:p>
+    <w:p>
+      <w:pPr>
+        <w:pStyle w:val="Listenabsatz"/>
+        <w:numPr>
+          <w:ilvl w:val="0"/>
+          <w:numId w:val="7"/>
+        </w:numPr>
+      </w:pPr>
+      <w:r>
+        <w:t>Alle Teammitglieder haben an einem Strick gezogen</w:t>
+      </w:r>
+    </w:p>
+    <w:p>
+      <w:pPr>
+        <w:pStyle w:val="Listenabsatz"/>
+        <w:numPr>
+          <w:ilvl w:val="0"/>
+          <w:numId w:val="7"/>
+        </w:numPr>
+      </w:pPr>
+      <w:r>
+        <w:t xml:space="preserve">Erste Erfahrungen im Bereich der Softwarearchitektur, Programmierung anhand eines grösseren Projekts gesammelt. </w:t>
+      </w:r>
+    </w:p>
+    <w:p>
+      <w:pPr>
+        <w:pStyle w:val="Listenabsatz"/>
+        <w:numPr>
+          <w:ilvl w:val="0"/>
+          <w:numId w:val="7"/>
+        </w:numPr>
+      </w:pPr>
+      <w:r>
+        <w:t>Anwenden von Projekt-, Zeitmanagement</w:t>
+      </w:r>
+    </w:p>
+    <w:p>
+      <w:pPr>
+        <w:pStyle w:val="Listenabsatz"/>
+        <w:numPr>
+          <w:ilvl w:val="0"/>
+          <w:numId w:val="7"/>
+        </w:numPr>
+      </w:pPr>
+      <w:r>
+        <w:t xml:space="preserve">Agile Softwareentwicklung in einem realitätsnahen Projekt angewandt. </w:t>
+      </w:r>
+    </w:p>
+    <w:p>
+      <w:pPr>
+        <w:pStyle w:val="Listenabsatz"/>
+        <w:numPr>
+          <w:ilvl w:val="0"/>
+          <w:numId w:val="7"/>
+        </w:numPr>
+      </w:pPr>
+      <w:r>
+        <w:t>Funktionstüchtiges Endprodukt</w:t>
+      </w:r>
+    </w:p>
+    <w:p>
+      <w:pPr>
+        <w:pStyle w:val="berschrift2"/>
+      </w:pPr>
+      <w:bookmarkStart w:id="37" w:name="_Toc293929884"/>
+      <w:r>
+        <w:t>Negative Punkte</w:t>
+      </w:r>
+      <w:bookmarkEnd w:id="37"/>
+      <w:r>
+        <w:t xml:space="preserve"> </w:t>
+      </w:r>
+    </w:p>
+    <w:p>
+      <w:pPr>
+        <w:pStyle w:val="Listenabsatz"/>
+        <w:numPr>
+          <w:ilvl w:val="0"/>
+          <w:numId w:val="8"/>
+        </w:numPr>
+      </w:pPr>
+      <w:r>
+        <w:t>Zum Teil langatmige Sitzungen in der Gruppe, welche sich zu fest auf Kleinigkeiten, Details konzentrierten.</w:t>
+      </w:r>
+    </w:p>
+    <w:p>
+      <w:pPr>
+        <w:pStyle w:val="Listenabsatz"/>
+        <w:numPr>
+          <w:ilvl w:val="0"/>
+          <w:numId w:val="8"/>
+        </w:numPr>
+      </w:pPr>
+      <w:r>
+        <w:t xml:space="preserve">Arbeitszyklus mit der steigenden Arbeitszeit vor einem </w:t>
       </w:r>
       <w:proofErr w:type="spellStart"/>
       <w:r>
-        <w:t>Waltenspül</w:t>
-      </w:r>
-      <w:bookmarkEnd w:id="36"/>
+        <w:t>Reviewtermin</w:t>
+      </w:r>
       <w:proofErr w:type="spellEnd"/>
     </w:p>
     <w:p>
       <w:pPr>
-        <w:pStyle w:val="berschrift2"/>
-      </w:pPr>
-      <w:bookmarkStart w:id="37" w:name="_Toc294082624"/>
-      <w:r>
-        <w:t>Positive Punkte/Erkenntnisse</w:t>
-      </w:r>
-      <w:bookmarkEnd w:id="37"/>
+        <w:pStyle w:val="Listenabsatz"/>
+        <w:numPr>
+          <w:ilvl w:val="0"/>
+          <w:numId w:val="8"/>
+        </w:numPr>
+      </w:pPr>
+      <w:r>
+        <w:t>Investierte Zeit in Projekt wird dem Ertrag eventuell nicht ganz gerecht</w:t>
+      </w:r>
     </w:p>
     <w:p>
       <w:pPr>
-        <w:pStyle w:val="berschrift2"/>
-      </w:pPr>
-      <w:bookmarkStart w:id="38" w:name="_Toc294082625"/>
-      <w:r>
-        <w:t>Negative Punkte</w:t>
-      </w:r>
-      <w:bookmarkEnd w:id="38"/>
-      <w:r>
-        <w:t xml:space="preserve"> </w:t>
+        <w:pStyle w:val="Listenabsatz"/>
+        <w:numPr>
+          <w:ilvl w:val="0"/>
+          <w:numId w:val="8"/>
+        </w:numPr>
+      </w:pPr>
+      <w:r>
+        <w:t>Durch grossen Aufwand wurden andere Studienfächer z.T. vernachlässigt.</w:t>
       </w:r>
     </w:p>
     <w:p>
       <w:pPr>
         <w:pStyle w:val="berschrift2"/>
       </w:pPr>
-      <w:bookmarkStart w:id="39" w:name="_Toc294082626"/>
+      <w:bookmarkStart w:id="38" w:name="_Toc293929885"/>
       <w:r>
         <w:t>Aufgetretene Probleme</w:t>
+      </w:r>
+      <w:bookmarkEnd w:id="38"/>
+    </w:p>
+    <w:p>
+      <w:r>
+        <w:t xml:space="preserve">Grundsätzlich sind während der Projektphase keine schwerwiegenden Probleme aufgetaucht. Es waren vorwiegend kleinere Schwierigkeiten, welche jedoch allesamt überwunden wurden. </w:t>
+      </w:r>
+    </w:p>
+    <w:p>
+      <w:pPr>
+        <w:pStyle w:val="Listenabsatz"/>
+        <w:numPr>
+          <w:ilvl w:val="0"/>
+          <w:numId w:val="8"/>
+        </w:numPr>
+      </w:pPr>
+      <w:r>
+        <w:t xml:space="preserve">Einarbeitungszeit in die zwei Technologien (Ruby on </w:t>
+      </w:r>
+      <w:proofErr w:type="spellStart"/>
+      <w:r>
+        <w:t>Rails</w:t>
+      </w:r>
+      <w:proofErr w:type="spellEnd"/>
+      <w:r>
+        <w:t xml:space="preserve">, </w:t>
+      </w:r>
+      <w:proofErr w:type="spellStart"/>
+      <w:r>
+        <w:t>Android</w:t>
+      </w:r>
+      <w:proofErr w:type="spellEnd"/>
+      <w:r>
+        <w:t>) ein bisschen unterschätzt</w:t>
+      </w:r>
+    </w:p>
+    <w:p>
+      <w:pPr>
+        <w:pStyle w:val="Listenabsatz"/>
+        <w:numPr>
+          <w:ilvl w:val="0"/>
+          <w:numId w:val="8"/>
+        </w:numPr>
+      </w:pPr>
+      <w:r>
+        <w:t xml:space="preserve">Koordinationsprobleme beim Absprechen unter fünf Projektbeteiligten. </w:t>
+      </w:r>
+    </w:p>
+    <w:p>
+      <w:pPr>
+        <w:pStyle w:val="berschrift2"/>
+      </w:pPr>
+      <w:bookmarkStart w:id="39" w:name="_Toc293929886"/>
+      <w:r>
+        <w:t>Fazit</w:t>
       </w:r>
       <w:bookmarkEnd w:id="39"/>
     </w:p>
     <w:p>
-      <w:pPr>
-        <w:pStyle w:val="berschrift2"/>
-      </w:pPr>
-      <w:bookmarkStart w:id="40" w:name="_Toc294082627"/>
-      <w:r>
-        <w:t>Fazit</w:t>
-      </w:r>
+      <w:r>
+        <w:t>Die Zusammenarbeit mit den anderen Teammitgliedern war hervorragend, so konnte man sich bei einem Motivationstief auch gegenseitig motivieren. Zudem haben die teamfördernden Massnahmen z.B. in Form eines gemeinsamen Abendessens Spass gemacht und den Teamgeist gefördert.</w:t>
+      </w:r>
+    </w:p>
+    <w:p>
+      <w:r>
+        <w:t>Für uns war ziemlich sicher die Projektkoordination eine der grössten Herausforderungen. Das Aufteilen der Arbeiten sowie das Absprechen des weiteren Vorgehens hat uns aufgrund von unserer Teamgrösse von fünf Personen viel Zeit gekostet. Trotzdem ist es meiner Ansicht nach ein sehr wichtiger Punkt, da die Schnittstellen sowie die Kommunikation  wichtige Faktoren für das Gelingen eines Projektes sind.</w:t>
+      </w:r>
+      <w:r>
+        <w:t xml:space="preserve"> </w:t>
+      </w:r>
+      <w:r>
+        <w:t>Abschliessend kann ich zu meinem Teil von einem absolut gelungen Projekt sprechen.</w:t>
+      </w:r>
+      <w:bookmarkStart w:id="40" w:name="_GoBack"/>
       <w:bookmarkEnd w:id="40"/>
     </w:p>
     <w:sectPr>
@@ -4397,7 +4573,7 @@
       <w:rPr>
         <w:noProof/>
       </w:rPr>
-      <w:t>25. Mai 2011</w:t>
+      <w:t>26. Mai 2011</w:t>
     </w:r>
     <w:r>
       <w:fldChar w:fldCharType="end"/>
@@ -4435,7 +4611,7 @@
         <w:noProof/>
         <w:lang w:val="de-DE"/>
       </w:rPr>
-      <w:t>1</w:t>
+      <w:t>6</w:t>
     </w:r>
     <w:r>
       <w:rPr>
@@ -4449,16 +4625,31 @@
       </w:rPr>
       <w:t xml:space="preserve"> von </w:t>
     </w:r>
-    <w:fldSimple w:instr="NUMPAGES  \* Arabic  \* MERGEFORMAT">
-      <w:r>
-        <w:rPr>
-          <w:b/>
-          <w:noProof/>
-          <w:lang w:val="de-DE"/>
-        </w:rPr>
-        <w:t>7</w:t>
-      </w:r>
-    </w:fldSimple>
+    <w:r>
+      <w:fldChar w:fldCharType="begin"/>
+    </w:r>
+    <w:r>
+      <w:instrText>NUMPAGES  \* Arabic  \* MERGEFORMAT</w:instrText>
+    </w:r>
+    <w:r>
+      <w:fldChar w:fldCharType="separate"/>
+    </w:r>
+    <w:r>
+      <w:rPr>
+        <w:b/>
+        <w:noProof/>
+        <w:lang w:val="de-DE"/>
+      </w:rPr>
+      <w:t>7</w:t>
+    </w:r>
+    <w:r>
+      <w:rPr>
+        <w:b/>
+        <w:noProof/>
+        <w:lang w:val="de-DE"/>
+      </w:rPr>
+      <w:fldChar w:fldCharType="end"/>
+    </w:r>
   </w:p>
 </w:ftr>
 </file>
@@ -4582,6 +4773,119 @@
 <file path=word/numbering.xml><?xml version="1.0" encoding="utf-8"?>
 <w:numbering xmlns:wpc="http://schemas.microsoft.com/office/word/2010/wordprocessingCanvas" xmlns:mc="http://schemas.openxmlformats.org/markup-compatibility/2006" xmlns:o="urn:schemas-microsoft-com:office:office" xmlns:r="http://schemas.openxmlformats.org/officeDocument/2006/relationships" xmlns:m="http://schemas.openxmlformats.org/officeDocument/2006/math" xmlns:v="urn:schemas-microsoft-com:vml" xmlns:wp14="http://schemas.microsoft.com/office/word/2010/wordprocessingDrawing" xmlns:wp="http://schemas.openxmlformats.org/drawingml/2006/wordprocessingDrawing" xmlns:w10="urn:schemas-microsoft-com:office:word" xmlns:w="http://schemas.openxmlformats.org/wordprocessingml/2006/main" xmlns:w14="http://schemas.microsoft.com/office/word/2010/wordml" xmlns:wpg="http://schemas.microsoft.com/office/word/2010/wordprocessingGroup" xmlns:wpi="http://schemas.microsoft.com/office/word/2010/wordprocessingInk" xmlns:wne="http://schemas.microsoft.com/office/word/2006/wordml" xmlns:wps="http://schemas.microsoft.com/office/word/2010/wordprocessingShape" mc:Ignorable="w14 wp14">
   <w:abstractNum w:abstractNumId="0">
+    <w:nsid w:val="105E063D"/>
+    <w:multiLevelType w:val="hybridMultilevel"/>
+    <w:tmpl w:val="0434AC40"/>
+    <w:lvl w:ilvl="0" w:tplc="08070001">
+      <w:start w:val="1"/>
+      <w:numFmt w:val="bullet"/>
+      <w:lvlText w:val=""/>
+      <w:lvlJc w:val="left"/>
+      <w:pPr>
+        <w:ind w:left="720" w:hanging="360"/>
+      </w:pPr>
+      <w:rPr>
+        <w:rFonts w:ascii="Symbol" w:hAnsi="Symbol" w:hint="default"/>
+      </w:rPr>
+    </w:lvl>
+    <w:lvl w:ilvl="1" w:tplc="08070003" w:tentative="1">
+      <w:start w:val="1"/>
+      <w:numFmt w:val="bullet"/>
+      <w:lvlText w:val="o"/>
+      <w:lvlJc w:val="left"/>
+      <w:pPr>
+        <w:ind w:left="1440" w:hanging="360"/>
+      </w:pPr>
+      <w:rPr>
+        <w:rFonts w:ascii="Courier New" w:hAnsi="Courier New" w:cs="Courier New" w:hint="default"/>
+      </w:rPr>
+    </w:lvl>
+    <w:lvl w:ilvl="2" w:tplc="08070005" w:tentative="1">
+      <w:start w:val="1"/>
+      <w:numFmt w:val="bullet"/>
+      <w:lvlText w:val=""/>
+      <w:lvlJc w:val="left"/>
+      <w:pPr>
+        <w:ind w:left="2160" w:hanging="360"/>
+      </w:pPr>
+      <w:rPr>
+        <w:rFonts w:ascii="Wingdings" w:hAnsi="Wingdings" w:hint="default"/>
+      </w:rPr>
+    </w:lvl>
+    <w:lvl w:ilvl="3" w:tplc="08070001" w:tentative="1">
+      <w:start w:val="1"/>
+      <w:numFmt w:val="bullet"/>
+      <w:lvlText w:val=""/>
+      <w:lvlJc w:val="left"/>
+      <w:pPr>
+        <w:ind w:left="2880" w:hanging="360"/>
+      </w:pPr>
+      <w:rPr>
+        <w:rFonts w:ascii="Symbol" w:hAnsi="Symbol" w:hint="default"/>
+      </w:rPr>
+    </w:lvl>
+    <w:lvl w:ilvl="4" w:tplc="08070003" w:tentative="1">
+      <w:start w:val="1"/>
+      <w:numFmt w:val="bullet"/>
+      <w:lvlText w:val="o"/>
+      <w:lvlJc w:val="left"/>
+      <w:pPr>
+        <w:ind w:left="3600" w:hanging="360"/>
+      </w:pPr>
+      <w:rPr>
+        <w:rFonts w:ascii="Courier New" w:hAnsi="Courier New" w:cs="Courier New" w:hint="default"/>
+      </w:rPr>
+    </w:lvl>
+    <w:lvl w:ilvl="5" w:tplc="08070005" w:tentative="1">
+      <w:start w:val="1"/>
+      <w:numFmt w:val="bullet"/>
+      <w:lvlText w:val=""/>
+      <w:lvlJc w:val="left"/>
+      <w:pPr>
+        <w:ind w:left="4320" w:hanging="360"/>
+      </w:pPr>
+      <w:rPr>
+        <w:rFonts w:ascii="Wingdings" w:hAnsi="Wingdings" w:hint="default"/>
+      </w:rPr>
+    </w:lvl>
+    <w:lvl w:ilvl="6" w:tplc="08070001" w:tentative="1">
+      <w:start w:val="1"/>
+      <w:numFmt w:val="bullet"/>
+      <w:lvlText w:val=""/>
+      <w:lvlJc w:val="left"/>
+      <w:pPr>
+        <w:ind w:left="5040" w:hanging="360"/>
+      </w:pPr>
+      <w:rPr>
+        <w:rFonts w:ascii="Symbol" w:hAnsi="Symbol" w:hint="default"/>
+      </w:rPr>
+    </w:lvl>
+    <w:lvl w:ilvl="7" w:tplc="08070003" w:tentative="1">
+      <w:start w:val="1"/>
+      <w:numFmt w:val="bullet"/>
+      <w:lvlText w:val="o"/>
+      <w:lvlJc w:val="left"/>
+      <w:pPr>
+        <w:ind w:left="5760" w:hanging="360"/>
+      </w:pPr>
+      <w:rPr>
+        <w:rFonts w:ascii="Courier New" w:hAnsi="Courier New" w:cs="Courier New" w:hint="default"/>
+      </w:rPr>
+    </w:lvl>
+    <w:lvl w:ilvl="8" w:tplc="08070005" w:tentative="1">
+      <w:start w:val="1"/>
+      <w:numFmt w:val="bullet"/>
+      <w:lvlText w:val=""/>
+      <w:lvlJc w:val="left"/>
+      <w:pPr>
+        <w:ind w:left="6480" w:hanging="360"/>
+      </w:pPr>
+      <w:rPr>
+        <w:rFonts w:ascii="Wingdings" w:hAnsi="Wingdings" w:hint="default"/>
+      </w:rPr>
+    </w:lvl>
+  </w:abstractNum>
+  <w:abstractNum w:abstractNumId="1">
     <w:nsid w:val="1F8E48AC"/>
     <w:multiLevelType w:val="multilevel"/>
     <w:tmpl w:val="0807001F"/>
@@ -4667,7 +4971,7 @@
       </w:pPr>
     </w:lvl>
   </w:abstractNum>
-  <w:abstractNum w:abstractNumId="1">
+  <w:abstractNum w:abstractNumId="2">
     <w:nsid w:val="21AB550D"/>
     <w:multiLevelType w:val="hybridMultilevel"/>
     <w:tmpl w:val="011E213C"/>
@@ -4753,7 +5057,120 @@
       </w:pPr>
     </w:lvl>
   </w:abstractNum>
-  <w:abstractNum w:abstractNumId="2">
+  <w:abstractNum w:abstractNumId="3">
+    <w:nsid w:val="2E4F5194"/>
+    <w:multiLevelType w:val="hybridMultilevel"/>
+    <w:tmpl w:val="E3F8630A"/>
+    <w:lvl w:ilvl="0" w:tplc="08070001">
+      <w:start w:val="1"/>
+      <w:numFmt w:val="bullet"/>
+      <w:lvlText w:val=""/>
+      <w:lvlJc w:val="left"/>
+      <w:pPr>
+        <w:ind w:left="720" w:hanging="360"/>
+      </w:pPr>
+      <w:rPr>
+        <w:rFonts w:ascii="Symbol" w:hAnsi="Symbol" w:hint="default"/>
+      </w:rPr>
+    </w:lvl>
+    <w:lvl w:ilvl="1" w:tplc="08070003" w:tentative="1">
+      <w:start w:val="1"/>
+      <w:numFmt w:val="bullet"/>
+      <w:lvlText w:val="o"/>
+      <w:lvlJc w:val="left"/>
+      <w:pPr>
+        <w:ind w:left="1440" w:hanging="360"/>
+      </w:pPr>
+      <w:rPr>
+        <w:rFonts w:ascii="Courier New" w:hAnsi="Courier New" w:cs="Courier New" w:hint="default"/>
+      </w:rPr>
+    </w:lvl>
+    <w:lvl w:ilvl="2" w:tplc="08070005" w:tentative="1">
+      <w:start w:val="1"/>
+      <w:numFmt w:val="bullet"/>
+      <w:lvlText w:val=""/>
+      <w:lvlJc w:val="left"/>
+      <w:pPr>
+        <w:ind w:left="2160" w:hanging="360"/>
+      </w:pPr>
+      <w:rPr>
+        <w:rFonts w:ascii="Wingdings" w:hAnsi="Wingdings" w:hint="default"/>
+      </w:rPr>
+    </w:lvl>
+    <w:lvl w:ilvl="3" w:tplc="08070001" w:tentative="1">
+      <w:start w:val="1"/>
+      <w:numFmt w:val="bullet"/>
+      <w:lvlText w:val=""/>
+      <w:lvlJc w:val="left"/>
+      <w:pPr>
+        <w:ind w:left="2880" w:hanging="360"/>
+      </w:pPr>
+      <w:rPr>
+        <w:rFonts w:ascii="Symbol" w:hAnsi="Symbol" w:hint="default"/>
+      </w:rPr>
+    </w:lvl>
+    <w:lvl w:ilvl="4" w:tplc="08070003" w:tentative="1">
+      <w:start w:val="1"/>
+      <w:numFmt w:val="bullet"/>
+      <w:lvlText w:val="o"/>
+      <w:lvlJc w:val="left"/>
+      <w:pPr>
+        <w:ind w:left="3600" w:hanging="360"/>
+      </w:pPr>
+      <w:rPr>
+        <w:rFonts w:ascii="Courier New" w:hAnsi="Courier New" w:cs="Courier New" w:hint="default"/>
+      </w:rPr>
+    </w:lvl>
+    <w:lvl w:ilvl="5" w:tplc="08070005" w:tentative="1">
+      <w:start w:val="1"/>
+      <w:numFmt w:val="bullet"/>
+      <w:lvlText w:val=""/>
+      <w:lvlJc w:val="left"/>
+      <w:pPr>
+        <w:ind w:left="4320" w:hanging="360"/>
+      </w:pPr>
+      <w:rPr>
+        <w:rFonts w:ascii="Wingdings" w:hAnsi="Wingdings" w:hint="default"/>
+      </w:rPr>
+    </w:lvl>
+    <w:lvl w:ilvl="6" w:tplc="08070001" w:tentative="1">
+      <w:start w:val="1"/>
+      <w:numFmt w:val="bullet"/>
+      <w:lvlText w:val=""/>
+      <w:lvlJc w:val="left"/>
+      <w:pPr>
+        <w:ind w:left="5040" w:hanging="360"/>
+      </w:pPr>
+      <w:rPr>
+        <w:rFonts w:ascii="Symbol" w:hAnsi="Symbol" w:hint="default"/>
+      </w:rPr>
+    </w:lvl>
+    <w:lvl w:ilvl="7" w:tplc="08070003" w:tentative="1">
+      <w:start w:val="1"/>
+      <w:numFmt w:val="bullet"/>
+      <w:lvlText w:val="o"/>
+      <w:lvlJc w:val="left"/>
+      <w:pPr>
+        <w:ind w:left="5760" w:hanging="360"/>
+      </w:pPr>
+      <w:rPr>
+        <w:rFonts w:ascii="Courier New" w:hAnsi="Courier New" w:cs="Courier New" w:hint="default"/>
+      </w:rPr>
+    </w:lvl>
+    <w:lvl w:ilvl="8" w:tplc="08070005" w:tentative="1">
+      <w:start w:val="1"/>
+      <w:numFmt w:val="bullet"/>
+      <w:lvlText w:val=""/>
+      <w:lvlJc w:val="left"/>
+      <w:pPr>
+        <w:ind w:left="6480" w:hanging="360"/>
+      </w:pPr>
+      <w:rPr>
+        <w:rFonts w:ascii="Wingdings" w:hAnsi="Wingdings" w:hint="default"/>
+      </w:rPr>
+    </w:lvl>
+  </w:abstractNum>
+  <w:abstractNum w:abstractNumId="4">
     <w:nsid w:val="45C66E52"/>
     <w:multiLevelType w:val="multilevel"/>
     <w:tmpl w:val="08070025"/>
@@ -4848,7 +5265,7 @@
       </w:pPr>
     </w:lvl>
   </w:abstractNum>
-  <w:abstractNum w:abstractNumId="3">
+  <w:abstractNum w:abstractNumId="5">
     <w:nsid w:val="60236F69"/>
     <w:multiLevelType w:val="hybridMultilevel"/>
     <w:tmpl w:val="E6329C06"/>
@@ -4961,7 +5378,7 @@
       </w:rPr>
     </w:lvl>
   </w:abstractNum>
-  <w:abstractNum w:abstractNumId="4">
+  <w:abstractNum w:abstractNumId="6">
     <w:nsid w:val="6BC0634B"/>
     <w:multiLevelType w:val="multilevel"/>
     <w:tmpl w:val="0807001F"/>
@@ -5047,7 +5464,7 @@
       </w:pPr>
     </w:lvl>
   </w:abstractNum>
-  <w:abstractNum w:abstractNumId="5">
+  <w:abstractNum w:abstractNumId="7">
     <w:nsid w:val="6C042D79"/>
     <w:multiLevelType w:val="hybridMultilevel"/>
     <w:tmpl w:val="60D67B76"/>
@@ -5161,22 +5578,28 @@
     </w:lvl>
   </w:abstractNum>
   <w:num w:numId="1">
+    <w:abstractNumId w:val="2"/>
+  </w:num>
+  <w:num w:numId="2">
     <w:abstractNumId w:val="1"/>
   </w:num>
-  <w:num w:numId="2">
-    <w:abstractNumId w:val="0"/>
+  <w:num w:numId="3">
+    <w:abstractNumId w:val="6"/>
   </w:num>
-  <w:num w:numId="3">
+  <w:num w:numId="4">
     <w:abstractNumId w:val="4"/>
   </w:num>
-  <w:num w:numId="4">
-    <w:abstractNumId w:val="2"/>
+  <w:num w:numId="5">
+    <w:abstractNumId w:val="7"/>
   </w:num>
-  <w:num w:numId="5">
+  <w:num w:numId="6">
     <w:abstractNumId w:val="5"/>
   </w:num>
-  <w:num w:numId="6">
+  <w:num w:numId="7">
     <w:abstractNumId w:val="3"/>
+  </w:num>
+  <w:num w:numId="8">
+    <w:abstractNumId w:val="0"/>
   </w:num>
 </w:numbering>
 </file>
@@ -8379,7 +8802,7 @@
 </file>
 
 <file path=customXml/itemProps1.xml><?xml version="1.0" encoding="utf-8"?>
-<ds:datastoreItem xmlns:ds="http://schemas.openxmlformats.org/officeDocument/2006/customXml" ds:itemID="{F92FF0B2-2DC2-49DB-BAAD-ED2C09C28BE9}">
+<ds:datastoreItem xmlns:ds="http://schemas.openxmlformats.org/officeDocument/2006/customXml" ds:itemID="{A71131D5-AB41-4415-933C-6FD58B8911EB}">
   <ds:schemaRefs>
     <ds:schemaRef ds:uri="http://schemas.openxmlformats.org/officeDocument/2006/bibliography"/>
   </ds:schemaRefs>

</xml_diff>